<commit_message>
commit the branch test
</commit_message>
<xml_diff>
--- a/Github notes.docx
+++ b/Github notes.docx
@@ -3,32 +3,14 @@
 <w:document xmlns:wpc="http://schemas.microsoft.com/office/word/2010/wordprocessingCanvas" xmlns:mc="http://schemas.openxmlformats.org/markup-compatibility/2006" xmlns:o="urn:schemas-microsoft-com:office:office" xmlns:r="http://schemas.openxmlformats.org/officeDocument/2006/relationships" xmlns:m="http://schemas.openxmlformats.org/officeDocument/2006/math" xmlns:v="urn:schemas-microsoft-com:vml" xmlns:wp14="http://schemas.microsoft.com/office/word/2010/wordprocessingDrawing" xmlns:wp="http://schemas.openxmlformats.org/drawingml/2006/wordprocessingDrawing" xmlns:w10="urn:schemas-microsoft-com:office:word" xmlns:w="http://schemas.openxmlformats.org/wordprocessingml/2006/main" xmlns:w14="http://schemas.microsoft.com/office/word/2010/wordml" xmlns:w15="http://schemas.microsoft.com/office/word/2012/wordml" xmlns:wpg="http://schemas.microsoft.com/office/word/2010/wordprocessingGroup" xmlns:wpi="http://schemas.microsoft.com/office/word/2010/wordprocessingInk" xmlns:wne="http://schemas.microsoft.com/office/word/2006/wordml" xmlns:wps="http://schemas.microsoft.com/office/word/2010/wordprocessingShape" mc:Ignorable="w14 w15 wp14">
   <w:body>
     <w:p>
-      <w:proofErr w:type="spellStart"/>
-      <w:r>
-        <w:t>Github</w:t>
-      </w:r>
-      <w:proofErr w:type="spellEnd"/>
-      <w:r>
-        <w:t xml:space="preserve"> notes:</w:t>
+      <w:r>
+        <w:t>Github notes:</w:t>
       </w:r>
     </w:p>
     <w:p/>
     <w:p>
-      <w:proofErr w:type="spellStart"/>
-      <w:r>
-        <w:t>Rightclick</w:t>
-      </w:r>
-      <w:proofErr w:type="spellEnd"/>
-      <w:r>
-        <w:t xml:space="preserve"> and click on </w:t>
-      </w:r>
-      <w:proofErr w:type="spellStart"/>
-      <w:r>
-        <w:t>gitbash</w:t>
-      </w:r>
-      <w:proofErr w:type="spellEnd"/>
-      <w:r>
-        <w:t xml:space="preserve"> on a folder to open git on that folder.</w:t>
+      <w:r>
+        <w:t>Rightclick and click on gitbash on a folder to open git on that folder.</w:t>
       </w:r>
     </w:p>
     <w:p/>
@@ -56,138 +38,93 @@
       <w:r>
         <w:t>Git status -gives status information of git, including unsaved files and which branch you’re working on.</w:t>
       </w:r>
+    </w:p>
+    <w:p>
+      <w:r>
+        <w:t>Git add . – readies all files into a staging area to be added.</w:t>
+      </w:r>
+    </w:p>
+    <w:p>
+      <w:r>
+        <w:t>Git add x – add file name x into the staging area.</w:t>
+      </w:r>
+    </w:p>
+    <w:p>
+      <w:r>
+        <w:t>Git commit  - commits all files to the local directory. (Creates a git’folder’) (option –a commits all changes, and –m adds a message).</w:t>
+      </w:r>
+    </w:p>
+    <w:p>
+      <w:r>
+        <w:t>Git log – list of all commits with author and date</w:t>
+      </w:r>
+    </w:p>
+    <w:p>
+      <w:r>
+        <w:t>Git branch name – creates branch</w:t>
+      </w:r>
+    </w:p>
+    <w:p>
+      <w:r>
+        <w:t>Touch x – creates file x in the folder.</w:t>
+      </w:r>
+    </w:p>
+    <w:p>
+      <w:r>
+        <w:t>Git merge source – merges source branch into current branch</w:t>
+      </w:r>
+    </w:p>
+    <w:p>
+      <w:r>
+        <w:t>Git stash – saves current changes into a cache so you can change branches.</w:t>
+      </w:r>
+    </w:p>
+    <w:p>
+      <w:r>
+        <w:t>Git stash apply – applies changes to current branch,</w:t>
+      </w:r>
+    </w:p>
+    <w:p>
+      <w:r>
+        <w:t>Git remote – turns on ‘remote mode?” shows remote  (-v shows url names next to origins)</w:t>
+      </w:r>
+    </w:p>
+    <w:p>
+      <w:r>
+        <w:t>Git clone http – clone a copy of the http git project into a folder of the same name in the selected directory.</w:t>
+      </w:r>
+    </w:p>
+    <w:p>
+      <w:r>
+        <w:t>Cd name – cause ‘git’ to access the folder ‘name’. useful if you just cloned something.</w:t>
+      </w:r>
+    </w:p>
+    <w:p>
+      <w:r>
+        <w:t xml:space="preserve">Git remote –v  </w:t>
+      </w:r>
+    </w:p>
+    <w:p>
+      <w:r>
+        <w:t>Git fetch origin – fetches latest copy of the cloned repo</w:t>
+      </w:r>
+    </w:p>
+    <w:p>
+      <w:r>
+        <w:t>Git pull origin – fetches and merges.</w:t>
+      </w:r>
+    </w:p>
+    <w:p/>
+    <w:p>
+      <w:r>
+        <w:t>---</w:t>
+      </w:r>
       <w:bookmarkStart w:id="0" w:name="_GoBack"/>
       <w:bookmarkEnd w:id="0"/>
     </w:p>
     <w:p>
       <w:r>
-        <w:t xml:space="preserve">Git </w:t>
-      </w:r>
-      <w:proofErr w:type="gramStart"/>
-      <w:r>
-        <w:t>add .</w:t>
-      </w:r>
-      <w:proofErr w:type="gramEnd"/>
-      <w:r>
-        <w:t xml:space="preserve"> – readies all files into a staging area to be added.</w:t>
-      </w:r>
-    </w:p>
-    <w:p>
-      <w:r>
-        <w:t>Git add x – add file name x into the staging area.</w:t>
-      </w:r>
-    </w:p>
-    <w:p>
-      <w:r>
-        <w:t xml:space="preserve">Git </w:t>
-      </w:r>
-      <w:proofErr w:type="gramStart"/>
-      <w:r>
-        <w:t>commit  -</w:t>
-      </w:r>
-      <w:proofErr w:type="gramEnd"/>
-      <w:r>
-        <w:t xml:space="preserve"> commits all files to the local directory. (Creates a </w:t>
-      </w:r>
-      <w:proofErr w:type="spellStart"/>
-      <w:r>
-        <w:t>git’folder</w:t>
-      </w:r>
-      <w:proofErr w:type="spellEnd"/>
-      <w:r>
-        <w:t>’) (</w:t>
-      </w:r>
-      <w:proofErr w:type="gramStart"/>
-      <w:r>
-        <w:t>option</w:t>
-      </w:r>
-      <w:proofErr w:type="gramEnd"/>
-      <w:r>
-        <w:t xml:space="preserve"> –a commits all changes, and –m adds a message).</w:t>
-      </w:r>
-    </w:p>
-    <w:p>
-      <w:r>
-        <w:t>Git log – list of all commits with author and date</w:t>
-      </w:r>
-    </w:p>
-    <w:p>
-      <w:r>
-        <w:t>Git branch name – creates branch</w:t>
-      </w:r>
-    </w:p>
-    <w:p>
-      <w:r>
-        <w:t>Touch x – creates file x in the folder.</w:t>
-      </w:r>
-    </w:p>
-    <w:p>
-      <w:r>
-        <w:t>Git merge source – merges source branch into current branch</w:t>
-      </w:r>
-    </w:p>
-    <w:p>
-      <w:r>
-        <w:t>Git stash – saves current changes into a cache so you can change branches.</w:t>
-      </w:r>
-    </w:p>
-    <w:p>
-      <w:r>
-        <w:t>Git stash apply – applies changes to current branch,</w:t>
-      </w:r>
-    </w:p>
-    <w:p>
-      <w:r>
-        <w:t xml:space="preserve">Git remote – turns on ‘remote mode?” shows </w:t>
-      </w:r>
-      <w:proofErr w:type="gramStart"/>
-      <w:r>
-        <w:t>remote  (</w:t>
-      </w:r>
-      <w:proofErr w:type="gramEnd"/>
-      <w:r>
-        <w:t xml:space="preserve">-v shows </w:t>
-      </w:r>
-      <w:proofErr w:type="spellStart"/>
-      <w:r>
-        <w:t>url</w:t>
-      </w:r>
-      <w:proofErr w:type="spellEnd"/>
-      <w:r>
-        <w:t xml:space="preserve"> names next to origins)</w:t>
-      </w:r>
-    </w:p>
-    <w:p>
-      <w:r>
-        <w:t>Git clone http – clone a copy of the http git project into a folder of the same name in the selected directory.</w:t>
-      </w:r>
-    </w:p>
-    <w:p>
-      <w:r>
-        <w:t xml:space="preserve">Cd name – cause ‘git’ to access the folder ‘name’. </w:t>
-      </w:r>
-      <w:proofErr w:type="gramStart"/>
-      <w:r>
-        <w:t>useful</w:t>
-      </w:r>
-      <w:proofErr w:type="gramEnd"/>
-      <w:r>
-        <w:t xml:space="preserve"> if you just cloned something.</w:t>
-      </w:r>
-    </w:p>
-    <w:p>
-      <w:r>
-        <w:t xml:space="preserve">Git remote –v  </w:t>
-      </w:r>
-    </w:p>
-    <w:p>
-      <w:r>
-        <w:t>Git fetch origin – fetches latest copy of the cloned repo</w:t>
-      </w:r>
-    </w:p>
-    <w:p>
-      <w:r>
-        <w:t>Git pull origin – fetches and merges.</w:t>
+        <w:t>The purpose of this is to see what happens when you try to push a branch up.</w:t>
       </w:r>
     </w:p>
     <w:sectPr>

</xml_diff>